<commit_message>
change to pnl attribution using now the right strike
</commit_message>
<xml_diff>
--- a/Market_Risk_CCR.docx
+++ b/Market_Risk_CCR.docx
@@ -53,15 +53,7 @@
     </w:p>
     <w:p>
       <w:r>
-        <w:t xml:space="preserve">Using the right order, the following figure is the </w:t>
-      </w:r>
-      <w:proofErr w:type="spellStart"/>
-      <w:r>
-        <w:t>PnL</w:t>
-      </w:r>
-      <w:proofErr w:type="spellEnd"/>
-      <w:r>
-        <w:t xml:space="preserve"> Attribution</w:t>
+        <w:t>Using the right order, the following figure is the PnL Attribution</w:t>
       </w:r>
     </w:p>
     <w:p>
@@ -787,34 +779,10 @@
         <w:t xml:space="preserve"> </w:t>
       </w:r>
       <w:r>
-        <w:t xml:space="preserve">the sequential </w:t>
-      </w:r>
-      <w:proofErr w:type="spellStart"/>
-      <w:r>
-        <w:t>PnL</w:t>
-      </w:r>
-      <w:proofErr w:type="spellEnd"/>
-      <w:r>
-        <w:t xml:space="preserve"> attribution requires prioritize </w:t>
+        <w:t xml:space="preserve">the sequential PnL attribution requires prioritize </w:t>
       </w:r>
       <w:r>
-        <w:t xml:space="preserve">the time change. This is because when it comes to option pricing, factors such as risk-free rate, dividend yield, volatility all depend on the time change. If the </w:t>
-      </w:r>
-      <w:proofErr w:type="spellStart"/>
-      <w:r>
-        <w:t>PnL</w:t>
-      </w:r>
-      <w:proofErr w:type="spellEnd"/>
-      <w:r>
-        <w:t xml:space="preserve"> attribution does not account for time changes before calculating </w:t>
-      </w:r>
-      <w:proofErr w:type="gramStart"/>
-      <w:r>
-        <w:t>these factor</w:t>
-      </w:r>
-      <w:proofErr w:type="gramEnd"/>
-      <w:r>
-        <w:t>, the attribution result for these factors will be biased.</w:t>
+        <w:t>the time change. This is because when it comes to option pricing, factors such as risk-free rate, dividend yield, volatility all depend on the time change. If the PnL attribution does not account for time changes before calculating these factor, the attribution result for these factors will be biased.</w:t>
       </w:r>
       <w:r>
         <w:rPr>
@@ -826,31 +794,7 @@
         <w:t xml:space="preserve">In addition, stock price is </w:t>
       </w:r>
       <w:r>
-        <w:t xml:space="preserve">dependent on volatility. </w:t>
-      </w:r>
-      <w:proofErr w:type="gramStart"/>
-      <w:r>
-        <w:t>Therefore</w:t>
-      </w:r>
-      <w:proofErr w:type="gramEnd"/>
-      <w:r>
-        <w:t xml:space="preserve"> if we calculate volatility </w:t>
-      </w:r>
-      <w:proofErr w:type="spellStart"/>
-      <w:r>
-        <w:t>pnl</w:t>
-      </w:r>
-      <w:proofErr w:type="spellEnd"/>
-      <w:r>
-        <w:t xml:space="preserve"> attribute before price, we will have a biased </w:t>
-      </w:r>
-      <w:proofErr w:type="spellStart"/>
-      <w:r>
-        <w:t>pnl</w:t>
-      </w:r>
-      <w:proofErr w:type="spellEnd"/>
-      <w:r>
-        <w:t xml:space="preserve"> attribute on stock price.</w:t>
+        <w:t>dependent on volatility. Therefore if we calculate volatility pnl attribute before price, we will have a biased pnl attribute on stock price.</w:t>
       </w:r>
     </w:p>
     <w:p>
@@ -871,21 +815,7 @@
         <w:rPr>
           <w:color w:val="0070C0"/>
         </w:rPr>
-        <w:t xml:space="preserve">2: </w:t>
-      </w:r>
-      <w:proofErr w:type="spellStart"/>
-      <w:r>
-        <w:rPr>
-          <w:color w:val="0070C0"/>
-        </w:rPr>
-        <w:t>VaR</w:t>
-      </w:r>
-      <w:proofErr w:type="spellEnd"/>
-      <w:r>
-        <w:rPr>
-          <w:color w:val="0070C0"/>
-        </w:rPr>
-        <w:t xml:space="preserve"> and ES</w:t>
+        <w:t>2: VaR and ES</w:t>
       </w:r>
     </w:p>
     <w:p>
@@ -2922,21 +2852,11 @@
       <w:r>
         <w:t xml:space="preserve">The last equal is in 0/0 form at the limit, so we </w:t>
       </w:r>
-      <w:proofErr w:type="gramStart"/>
       <w:r>
-        <w:t>Applying</w:t>
+        <w:t xml:space="preserve">Applying </w:t>
       </w:r>
-      <w:proofErr w:type="gramEnd"/>
       <w:r>
-        <w:t xml:space="preserve"> </w:t>
-      </w:r>
-      <w:proofErr w:type="spellStart"/>
-      <w:r>
-        <w:t>L'Hôpital's</w:t>
-      </w:r>
-      <w:proofErr w:type="spellEnd"/>
-      <w:r>
-        <w:t xml:space="preserve"> rule</w:t>
+        <w:t>L'Hôpital's rule</w:t>
       </w:r>
     </w:p>
     <w:p>
@@ -3235,13 +3155,8 @@
       <w:r>
         <w:t xml:space="preserve">is in 0/0 form at the limit, we apply </w:t>
       </w:r>
-      <w:proofErr w:type="spellStart"/>
       <w:r>
-        <w:t>L'Hôpital's</w:t>
-      </w:r>
-      <w:proofErr w:type="spellEnd"/>
-      <w:r>
-        <w:t xml:space="preserve"> rule</w:t>
+        <w:t>L'Hôpital's rule</w:t>
       </w:r>
       <w:r>
         <w:rPr>
@@ -3249,11 +3164,9 @@
         </w:rPr>
         <w:t xml:space="preserve"> </w:t>
       </w:r>
-      <w:proofErr w:type="gramStart"/>
       <w:r>
         <w:t>again</w:t>
       </w:r>
-      <w:proofErr w:type="gramEnd"/>
     </w:p>
     <w:p>
       <m:oMathPara>
@@ -3932,13 +3845,8 @@
       </m:oMathPara>
     </w:p>
     <w:p>
-      <w:proofErr w:type="spellStart"/>
       <w:r>
-        <w:t>cdf</w:t>
-      </w:r>
-      <w:proofErr w:type="spellEnd"/>
-      <w:r>
-        <w:t>:</w:t>
+        <w:t>cdf:</w:t>
       </w:r>
     </w:p>
     <w:p>
@@ -7225,23 +7133,7 @@
     <w:p>
       <w:r>
         <w:lastRenderedPageBreak/>
-        <w:t>The ES/</w:t>
-      </w:r>
-      <w:proofErr w:type="spellStart"/>
-      <w:r>
-        <w:t>VaR</w:t>
-      </w:r>
-      <w:proofErr w:type="spellEnd"/>
-      <w:r>
-        <w:t xml:space="preserve"> ratio is larger for pareto compared to normal distribution. This indicates that if the loss has a pareto distribution, then it has a larger tail risk than a loss that has normal distribution, </w:t>
-      </w:r>
-      <w:proofErr w:type="gramStart"/>
-      <w:r>
-        <w:t>i.e.</w:t>
-      </w:r>
-      <w:proofErr w:type="gramEnd"/>
-      <w:r>
-        <w:t xml:space="preserve"> more fat tail distributed. </w:t>
+        <w:t xml:space="preserve">The ES/VaR ratio is larger for pareto compared to normal distribution. This indicates that if the loss has a pareto distribution, then it has a larger tail risk than a loss that has normal distribution, i.e. more fat tail distributed. </w:t>
       </w:r>
     </w:p>
     <w:p>
@@ -7267,16 +7159,8 @@
         <w:rPr>
           <w:color w:val="0070C0"/>
         </w:rPr>
-        <w:t xml:space="preserve">3: Hedging an equity </w:t>
+        <w:t>3: Hedging an equity portfolio</w:t>
       </w:r>
-      <w:proofErr w:type="gramStart"/>
-      <w:r>
-        <w:rPr>
-          <w:color w:val="0070C0"/>
-        </w:rPr>
-        <w:t>portfolio</w:t>
-      </w:r>
-      <w:proofErr w:type="gramEnd"/>
     </w:p>
     <w:p>
       <m:oMathPara>
@@ -7571,11 +7455,6 @@
       </m:oMathPara>
     </w:p>
     <w:p>
-      <w:pPr>
-        <w:rPr>
-          <w:rFonts w:hint="eastAsia"/>
-        </w:rPr>
-      </w:pPr>
       <m:oMathPara>
         <m:oMath>
           <m:sSub>
@@ -7931,11 +7810,6 @@
       </m:oMathPara>
     </w:p>
     <w:p>
-      <w:pPr>
-        <w:rPr>
-          <w:rFonts w:hint="eastAsia"/>
-        </w:rPr>
-      </w:pPr>
       <m:oMathPara>
         <m:oMath>
           <m:sSub>
@@ -7988,13 +7862,7 @@
             <w:rPr>
               <w:rFonts w:ascii="Cambria Math" w:hAnsi="Cambria Math"/>
             </w:rPr>
-            <m:t>=0</m:t>
-          </m:r>
-          <m:r>
-            <w:rPr>
-              <w:rFonts w:ascii="Cambria Math" w:hAnsi="Cambria Math"/>
-            </w:rPr>
-            <m:t>.42426</m:t>
+            <m:t>=0.42426</m:t>
           </m:r>
         </m:oMath>
       </m:oMathPara>
@@ -9629,23 +9497,15 @@
             <w:rPr>
               <w:rFonts w:ascii="Cambria Math" w:hAnsi="Cambria Math"/>
             </w:rPr>
-            <m:t>=</m:t>
-          </m:r>
-          <m:r>
-            <w:rPr>
-              <w:rFonts w:ascii="Cambria Math" w:hAnsi="Cambria Math"/>
-            </w:rPr>
-            <m:t>0.707</m:t>
+            <m:t>=0.707</m:t>
           </m:r>
         </m:oMath>
       </m:oMathPara>
     </w:p>
     <w:p>
-      <w:proofErr w:type="spellStart"/>
       <w:r>
         <w:t>VaR</w:t>
       </w:r>
-      <w:proofErr w:type="spellEnd"/>
       <w:r>
         <w:rPr>
           <w:rFonts w:hint="eastAsia"/>
@@ -10322,13 +10182,7 @@
                 <w:rPr>
                   <w:rFonts w:ascii="Cambria Math" w:hAnsi="Cambria Math"/>
                 </w:rPr>
-                <m:t>+</m:t>
-              </m:r>
-              <m:r>
-                <w:rPr>
-                  <w:rFonts w:ascii="Cambria Math" w:hAnsi="Cambria Math"/>
-                </w:rPr>
-                <m:t>2</m:t>
+                <m:t>+2</m:t>
               </m:r>
               <m:sSub>
                 <m:sSubPr>
@@ -10456,13 +10310,7 @@
                     <w:rPr>
                       <w:rFonts w:ascii="Cambria Math" w:hAnsi="Cambria Math"/>
                     </w:rPr>
-                    <m:t>A</m:t>
-                  </m:r>
-                  <m:r>
-                    <w:rPr>
-                      <w:rFonts w:ascii="Cambria Math" w:hAnsi="Cambria Math"/>
-                    </w:rPr>
-                    <m:t>I</m:t>
+                    <m:t>AI</m:t>
                   </m:r>
                 </m:sub>
               </m:sSub>
@@ -10470,13 +10318,7 @@
                 <w:rPr>
                   <w:rFonts w:ascii="Cambria Math" w:hAnsi="Cambria Math"/>
                 </w:rPr>
-                <m:t>+</m:t>
-              </m:r>
-              <m:r>
-                <w:rPr>
-                  <w:rFonts w:ascii="Cambria Math" w:hAnsi="Cambria Math"/>
-                </w:rPr>
-                <m:t>2</m:t>
+                <m:t>+2</m:t>
               </m:r>
               <m:sSub>
                 <m:sSubPr>
@@ -10604,13 +10446,7 @@
                     <w:rPr>
                       <w:rFonts w:ascii="Cambria Math" w:hAnsi="Cambria Math"/>
                     </w:rPr>
-                    <m:t>B</m:t>
-                  </m:r>
-                  <m:r>
-                    <w:rPr>
-                      <w:rFonts w:ascii="Cambria Math" w:hAnsi="Cambria Math"/>
-                    </w:rPr>
-                    <m:t>I</m:t>
+                    <m:t>BI</m:t>
                   </m:r>
                 </m:sub>
               </m:sSub>
@@ -10620,24 +10456,13 @@
       </m:oMathPara>
     </w:p>
     <w:p>
-      <w:pPr>
-        <w:rPr>
-          <w:rFonts w:hint="eastAsia"/>
-        </w:rPr>
-      </w:pPr>
       <m:oMathPara>
         <m:oMath>
           <m:r>
             <w:rPr>
               <w:rFonts w:ascii="Cambria Math" w:hAnsi="Cambria Math"/>
             </w:rPr>
-            <m:t>=</m:t>
-          </m:r>
-          <m:r>
-            <w:rPr>
-              <w:rFonts w:ascii="Cambria Math" w:hAnsi="Cambria Math"/>
-            </w:rPr>
-            <m:t>0.2274</m:t>
+            <m:t>=0.2274</m:t>
           </m:r>
         </m:oMath>
       </m:oMathPara>
@@ -10649,7 +10474,7 @@
             <w:rPr>
               <w:rFonts w:ascii="Cambria Math" w:hAnsi="Cambria Math"/>
             </w:rPr>
-            <m:t>Va</m:t>
+            <m:t>10 days Va</m:t>
           </m:r>
           <m:sSubSup>
             <m:sSubSupPr>
@@ -10689,42 +10514,8 @@
             <w:rPr>
               <w:rFonts w:ascii="Cambria Math" w:hAnsi="Cambria Math"/>
             </w:rPr>
-            <m:t>=1150*(</m:t>
-          </m:r>
-          <m:sSup>
-            <m:sSupPr>
-              <m:ctrlPr>
-                <w:rPr>
-                  <w:rFonts w:ascii="Cambria Math" w:hAnsi="Cambria Math"/>
-                  <w:i/>
-                </w:rPr>
-              </m:ctrlPr>
-            </m:sSupPr>
-            <m:e>
-              <m:r>
-                <m:rPr>
-                  <m:sty m:val="p"/>
-                </m:rPr>
-                <w:rPr>
-                  <w:rFonts w:ascii="Cambria Math" w:hAnsi="Cambria Math"/>
-                </w:rPr>
-                <m:t>Φ</m:t>
-              </m:r>
-              <m:ctrlPr>
-                <w:rPr>
-                  <w:rFonts w:ascii="Cambria Math" w:hAnsi="Cambria Math"/>
-                </w:rPr>
-              </m:ctrlPr>
-            </m:e>
-            <m:sup>
-              <m:r>
-                <w:rPr>
-                  <w:rFonts w:ascii="Cambria Math" w:hAnsi="Cambria Math"/>
-                </w:rPr>
-                <m:t>-1</m:t>
-              </m:r>
-            </m:sup>
-          </m:sSup>
+            <m:t>=1150*</m:t>
+          </m:r>
           <m:d>
             <m:dPr>
               <m:ctrlPr>
@@ -10735,46 +10526,132 @@
               </m:ctrlPr>
             </m:dPr>
             <m:e>
-              <m:r>
-                <w:rPr>
-                  <w:rFonts w:ascii="Cambria Math" w:hAnsi="Cambria Math"/>
-                </w:rPr>
-                <m:t>α</m:t>
-              </m:r>
+              <m:sSup>
+                <m:sSupPr>
+                  <m:ctrlPr>
+                    <w:rPr>
+                      <w:rFonts w:ascii="Cambria Math" w:hAnsi="Cambria Math"/>
+                      <w:i/>
+                    </w:rPr>
+                  </m:ctrlPr>
+                </m:sSupPr>
+                <m:e>
+                  <m:r>
+                    <m:rPr>
+                      <m:sty m:val="p"/>
+                    </m:rPr>
+                    <w:rPr>
+                      <w:rFonts w:ascii="Cambria Math" w:hAnsi="Cambria Math"/>
+                    </w:rPr>
+                    <m:t>Φ</m:t>
+                  </m:r>
+                  <m:ctrlPr>
+                    <w:rPr>
+                      <w:rFonts w:ascii="Cambria Math" w:hAnsi="Cambria Math"/>
+                    </w:rPr>
+                  </m:ctrlPr>
+                </m:e>
+                <m:sup>
+                  <m:r>
+                    <w:rPr>
+                      <w:rFonts w:ascii="Cambria Math" w:hAnsi="Cambria Math"/>
+                    </w:rPr>
+                    <m:t>-1</m:t>
+                  </m:r>
+                </m:sup>
+              </m:sSup>
+              <m:d>
+                <m:dPr>
+                  <m:ctrlPr>
+                    <w:rPr>
+                      <w:rFonts w:ascii="Cambria Math" w:hAnsi="Cambria Math"/>
+                      <w:i/>
+                    </w:rPr>
+                  </m:ctrlPr>
+                </m:dPr>
+                <m:e>
+                  <m:r>
+                    <w:rPr>
+                      <w:rFonts w:ascii="Cambria Math" w:hAnsi="Cambria Math"/>
+                    </w:rPr>
+                    <m:t>α</m:t>
+                  </m:r>
+                </m:e>
+              </m:d>
+              <m:sSub>
+                <m:sSubPr>
+                  <m:ctrlPr>
+                    <w:rPr>
+                      <w:rFonts w:ascii="Cambria Math" w:hAnsi="Cambria Math"/>
+                      <w:i/>
+                    </w:rPr>
+                  </m:ctrlPr>
+                </m:sSubPr>
+                <m:e>
+                  <m:r>
+                    <w:rPr>
+                      <w:rFonts w:ascii="Cambria Math" w:hAnsi="Cambria Math"/>
+                    </w:rPr>
+                    <m:t>σ</m:t>
+                  </m:r>
+                </m:e>
+                <m:sub>
+                  <m:r>
+                    <w:rPr>
+                      <w:rFonts w:ascii="Cambria Math" w:hAnsi="Cambria Math"/>
+                    </w:rPr>
+                    <m:t>p</m:t>
+                  </m:r>
+                </m:sub>
+              </m:sSub>
             </m:e>
           </m:d>
-          <m:sSub>
-            <m:sSubPr>
-              <m:ctrlPr>
-                <w:rPr>
-                  <w:rFonts w:ascii="Cambria Math" w:hAnsi="Cambria Math"/>
-                  <w:i/>
-                </w:rPr>
-              </m:ctrlPr>
-            </m:sSubPr>
+          <m:r>
+            <w:rPr>
+              <w:rFonts w:ascii="Cambria Math" w:hAnsi="Cambria Math"/>
+            </w:rPr>
+            <m:t>*</m:t>
+          </m:r>
+          <m:rad>
+            <m:radPr>
+              <m:degHide m:val="1"/>
+              <m:ctrlPr>
+                <w:rPr>
+                  <w:rFonts w:ascii="Cambria Math" w:hAnsi="Cambria Math"/>
+                  <w:i/>
+                </w:rPr>
+              </m:ctrlPr>
+            </m:radPr>
+            <m:deg/>
             <m:e>
-              <m:r>
-                <w:rPr>
-                  <w:rFonts w:ascii="Cambria Math" w:hAnsi="Cambria Math"/>
-                </w:rPr>
-                <m:t>σ</m:t>
-              </m:r>
+              <m:f>
+                <m:fPr>
+                  <m:ctrlPr>
+                    <w:rPr>
+                      <w:rFonts w:ascii="Cambria Math" w:hAnsi="Cambria Math"/>
+                      <w:i/>
+                    </w:rPr>
+                  </m:ctrlPr>
+                </m:fPr>
+                <m:num>
+                  <m:r>
+                    <w:rPr>
+                      <w:rFonts w:ascii="Cambria Math" w:hAnsi="Cambria Math"/>
+                    </w:rPr>
+                    <m:t>10</m:t>
+                  </m:r>
+                </m:num>
+                <m:den>
+                  <m:r>
+                    <w:rPr>
+                      <w:rFonts w:ascii="Cambria Math" w:hAnsi="Cambria Math"/>
+                    </w:rPr>
+                    <m:t>252</m:t>
+                  </m:r>
+                </m:den>
+              </m:f>
             </m:e>
-            <m:sub>
-              <m:r>
-                <w:rPr>
-                  <w:rFonts w:ascii="Cambria Math" w:hAnsi="Cambria Math"/>
-                </w:rPr>
-                <m:t>p</m:t>
-              </m:r>
-            </m:sub>
-          </m:sSub>
-          <m:r>
-            <w:rPr>
-              <w:rFonts w:ascii="Cambria Math" w:hAnsi="Cambria Math"/>
-            </w:rPr>
-            <m:t>)</m:t>
-          </m:r>
+          </m:rad>
         </m:oMath>
       </m:oMathPara>
     </w:p>
@@ -10790,19 +10667,15 @@
         </m:oMath>
       </m:oMathPara>
     </w:p>
+    <w:p/>
     <w:p>
       <w:r>
         <w:t>Delta hedge:</w:t>
       </w:r>
     </w:p>
     <w:p>
-      <w:proofErr w:type="gramStart"/>
       <w:r>
-        <w:t>First</w:t>
-      </w:r>
-      <w:proofErr w:type="gramEnd"/>
-      <w:r>
-        <w:t xml:space="preserve"> we calculate the portfolio sensitivity to the index, i.e. the portfolio beta: </w:t>
+        <w:t xml:space="preserve">First we calculate the portfolio sensitivity to the index, i.e. the portfolio beta: </w:t>
       </w:r>
     </w:p>
     <w:p>
@@ -11044,13 +10917,7 @@
             <w:rPr>
               <w:rFonts w:ascii="Cambria Math" w:hAnsi="Cambria Math"/>
             </w:rPr>
-            <m:t>1.5</m:t>
-          </m:r>
-          <m:r>
-            <w:rPr>
-              <w:rFonts w:ascii="Cambria Math" w:hAnsi="Cambria Math"/>
-            </w:rPr>
-            <m:t>+</m:t>
+            <m:t>1.5+</m:t>
           </m:r>
           <m:sSub>
             <m:sSubPr>
@@ -11082,13 +10949,7 @@
             <w:rPr>
               <w:rFonts w:ascii="Cambria Math" w:hAnsi="Cambria Math"/>
             </w:rPr>
-            <m:t>0.5</m:t>
-          </m:r>
-          <m:r>
-            <w:rPr>
-              <w:rFonts w:ascii="Cambria Math" w:hAnsi="Cambria Math"/>
-            </w:rPr>
-            <m:t>+</m:t>
+            <m:t>0.5+</m:t>
           </m:r>
           <m:sSub>
             <m:sSubPr>
@@ -11161,13 +11022,7 @@
                 <w:rPr>
                   <w:rFonts w:ascii="Cambria Math" w:hAnsi="Cambria Math"/>
                 </w:rPr>
-                <m:t>t</m:t>
-              </m:r>
-              <m:r>
-                <w:rPr>
-                  <w:rFonts w:ascii="Cambria Math" w:hAnsi="Cambria Math"/>
-                </w:rPr>
-                <m:t>+τ</m:t>
+                <m:t>t+τ</m:t>
               </m:r>
             </m:e>
           </m:d>
@@ -11246,7 +11101,6 @@
     <w:p>
       <w:pPr>
         <w:rPr>
-          <w:rFonts w:hint="eastAsia"/>
           <w:iCs/>
         </w:rPr>
       </w:pPr>
@@ -11260,21 +11114,14 @@
         <w:rPr>
           <w:iCs/>
         </w:rPr>
-        <w:t xml:space="preserve">one dollar change in the index can be approximate to -0.25 dollar change in the option. Using this option to hedge the portfolio directional risk on index, we </w:t>
+        <w:t xml:space="preserve">one dollar change in the index can be approximate to -0.25 dollar change in the </w:t>
       </w:r>
-      <w:proofErr w:type="gramStart"/>
       <w:r>
         <w:rPr>
           <w:iCs/>
         </w:rPr>
-        <w:t>have</w:t>
-      </w:r>
-      <w:proofErr w:type="gramEnd"/>
-      <w:r>
-        <w:rPr>
-          <w:iCs/>
-        </w:rPr>
-        <w:t xml:space="preserve"> </w:t>
+        <w:lastRenderedPageBreak/>
+        <w:t xml:space="preserve">option. Using this option to hedge the portfolio directional risk on index, we have </w:t>
       </w:r>
     </w:p>
     <w:p>
@@ -11284,25 +11131,7 @@
             <w:rPr>
               <w:rFonts w:ascii="Cambria Math" w:hAnsi="Cambria Math"/>
             </w:rPr>
-            <m:t>0.95</m:t>
-          </m:r>
-          <m:r>
-            <w:rPr>
-              <w:rFonts w:ascii="Cambria Math" w:hAnsi="Cambria Math"/>
-            </w:rPr>
-            <m:t>-0.25*num of option</m:t>
-          </m:r>
-          <m:r>
-            <w:rPr>
-              <w:rFonts w:ascii="Cambria Math" w:hAnsi="Cambria Math"/>
-            </w:rPr>
-            <m:t>=</m:t>
-          </m:r>
-          <m:r>
-            <w:rPr>
-              <w:rFonts w:ascii="Cambria Math" w:hAnsi="Cambria Math"/>
-            </w:rPr>
-            <m:t>0</m:t>
+            <m:t>0.95-0.25*num of option=0</m:t>
           </m:r>
         </m:oMath>
       </m:oMathPara>
@@ -11321,24 +11150,2166 @@
     </w:p>
     <w:p>
       <w:r>
-        <w:lastRenderedPageBreak/>
-        <w:t xml:space="preserve">But we cannot hold fractional options. </w:t>
-      </w:r>
-      <w:proofErr w:type="gramStart"/>
-      <w:r>
-        <w:t>t</w:t>
+        <w:t>But we cannot hold fractional options. t</w:t>
       </w:r>
       <w:r>
-        <w:t>herefore</w:t>
-      </w:r>
-      <w:proofErr w:type="gramEnd"/>
-      <w:r>
-        <w:t xml:space="preserve"> we need to hold minimum of 4 options.</w:t>
+        <w:t>herefore we need to hold minimum of 4 options.</w:t>
       </w:r>
     </w:p>
     <w:p>
       <w:r>
         <w:t>New Portfolio 10 days VAR:</w:t>
+      </w:r>
+    </w:p>
+    <w:p>
+      <w:r>
+        <w:t>P</w:t>
+      </w:r>
+      <w:r>
+        <w:rPr>
+          <w:rFonts w:hint="eastAsia"/>
+        </w:rPr>
+        <w:t>r</w:t>
+      </w:r>
+      <w:r>
+        <w:t>icing of the option: we need to calculate the risk-free return first. Assuming the implied volatility of the option is the underlying volatility</w:t>
+      </w:r>
+      <w:r>
+        <w:t xml:space="preserve">, and assume our hedging put option have an expiry of one year, i.e. </w:t>
+      </w:r>
+      <m:oMath>
+        <m:r>
+          <w:rPr>
+            <w:rFonts w:ascii="Cambria Math" w:hAnsi="Cambria Math"/>
+          </w:rPr>
+          <m:t>T-t=1</m:t>
+        </m:r>
+      </m:oMath>
+      <w:r>
+        <w:t>.</w:t>
+      </w:r>
+    </w:p>
+    <w:p>
+      <m:oMathPara>
+        <m:oMath>
+          <m:sSup>
+            <m:sSupPr>
+              <m:ctrlPr>
+                <w:rPr>
+                  <w:rFonts w:ascii="Cambria Math" w:hAnsi="Cambria Math"/>
+                  <w:i/>
+                </w:rPr>
+              </m:ctrlPr>
+            </m:sSupPr>
+            <m:e>
+              <m:r>
+                <m:rPr>
+                  <m:sty m:val="p"/>
+                </m:rPr>
+                <w:rPr>
+                  <w:rFonts w:ascii="Cambria Math" w:hAnsi="Cambria Math"/>
+                </w:rPr>
+                <m:t>Δ</m:t>
+              </m:r>
+              <m:ctrlPr>
+                <w:rPr>
+                  <w:rFonts w:ascii="Cambria Math" w:hAnsi="Cambria Math"/>
+                </w:rPr>
+              </m:ctrlPr>
+            </m:e>
+            <m:sup>
+              <m:r>
+                <w:rPr>
+                  <w:rFonts w:ascii="Cambria Math" w:hAnsi="Cambria Math"/>
+                </w:rPr>
+                <m:t>put</m:t>
+              </m:r>
+            </m:sup>
+          </m:sSup>
+          <m:r>
+            <w:rPr>
+              <w:rFonts w:ascii="Cambria Math" w:hAnsi="Cambria Math"/>
+            </w:rPr>
+            <m:t>=-</m:t>
+          </m:r>
+          <m:sSup>
+            <m:sSupPr>
+              <m:ctrlPr>
+                <w:rPr>
+                  <w:rFonts w:ascii="Cambria Math" w:hAnsi="Cambria Math"/>
+                  <w:i/>
+                </w:rPr>
+              </m:ctrlPr>
+            </m:sSupPr>
+            <m:e>
+              <m:r>
+                <w:rPr>
+                  <w:rFonts w:ascii="Cambria Math" w:hAnsi="Cambria Math"/>
+                </w:rPr>
+                <m:t>e</m:t>
+              </m:r>
+            </m:e>
+            <m:sup>
+              <m:r>
+                <w:rPr>
+                  <w:rFonts w:ascii="Cambria Math" w:hAnsi="Cambria Math"/>
+                </w:rPr>
+                <m:t>-r</m:t>
+              </m:r>
+            </m:sup>
+          </m:sSup>
+          <m:r>
+            <w:rPr>
+              <w:rFonts w:ascii="Cambria Math" w:hAnsi="Cambria Math"/>
+            </w:rPr>
+            <m:t>N</m:t>
+          </m:r>
+          <m:d>
+            <m:dPr>
+              <m:ctrlPr>
+                <w:rPr>
+                  <w:rFonts w:ascii="Cambria Math" w:hAnsi="Cambria Math"/>
+                  <w:i/>
+                </w:rPr>
+              </m:ctrlPr>
+            </m:dPr>
+            <m:e>
+              <m:r>
+                <w:rPr>
+                  <w:rFonts w:ascii="Cambria Math" w:hAnsi="Cambria Math"/>
+                </w:rPr>
+                <m:t>-</m:t>
+              </m:r>
+              <m:f>
+                <m:fPr>
+                  <m:ctrlPr>
+                    <w:rPr>
+                      <w:rFonts w:ascii="Cambria Math" w:hAnsi="Cambria Math"/>
+                      <w:i/>
+                    </w:rPr>
+                  </m:ctrlPr>
+                </m:fPr>
+                <m:num>
+                  <m:func>
+                    <m:funcPr>
+                      <m:ctrlPr>
+                        <w:rPr>
+                          <w:rFonts w:ascii="Cambria Math" w:hAnsi="Cambria Math"/>
+                          <w:i/>
+                        </w:rPr>
+                      </m:ctrlPr>
+                    </m:funcPr>
+                    <m:fName>
+                      <m:r>
+                        <m:rPr>
+                          <m:sty m:val="p"/>
+                        </m:rPr>
+                        <w:rPr>
+                          <w:rFonts w:ascii="Cambria Math" w:hAnsi="Cambria Math"/>
+                        </w:rPr>
+                        <m:t>ln</m:t>
+                      </m:r>
+                    </m:fName>
+                    <m:e>
+                      <m:d>
+                        <m:dPr>
+                          <m:ctrlPr>
+                            <w:rPr>
+                              <w:rFonts w:ascii="Cambria Math" w:hAnsi="Cambria Math"/>
+                              <w:i/>
+                            </w:rPr>
+                          </m:ctrlPr>
+                        </m:dPr>
+                        <m:e>
+                          <m:f>
+                            <m:fPr>
+                              <m:ctrlPr>
+                                <w:rPr>
+                                  <w:rFonts w:ascii="Cambria Math" w:hAnsi="Cambria Math"/>
+                                  <w:i/>
+                                </w:rPr>
+                              </m:ctrlPr>
+                            </m:fPr>
+                            <m:num>
+                              <m:r>
+                                <w:rPr>
+                                  <w:rFonts w:ascii="Cambria Math" w:hAnsi="Cambria Math"/>
+                                </w:rPr>
+                                <m:t>s</m:t>
+                              </m:r>
+                            </m:num>
+                            <m:den>
+                              <m:r>
+                                <w:rPr>
+                                  <w:rFonts w:ascii="Cambria Math" w:hAnsi="Cambria Math"/>
+                                </w:rPr>
+                                <m:t>k</m:t>
+                              </m:r>
+                            </m:den>
+                          </m:f>
+                        </m:e>
+                      </m:d>
+                    </m:e>
+                  </m:func>
+                  <m:r>
+                    <w:rPr>
+                      <w:rFonts w:ascii="Cambria Math" w:hAnsi="Cambria Math"/>
+                    </w:rPr>
+                    <m:t>+(r-</m:t>
+                  </m:r>
+                  <m:f>
+                    <m:fPr>
+                      <m:ctrlPr>
+                        <w:rPr>
+                          <w:rFonts w:ascii="Cambria Math" w:hAnsi="Cambria Math"/>
+                          <w:i/>
+                        </w:rPr>
+                      </m:ctrlPr>
+                    </m:fPr>
+                    <m:num>
+                      <m:sSup>
+                        <m:sSupPr>
+                          <m:ctrlPr>
+                            <w:rPr>
+                              <w:rFonts w:ascii="Cambria Math" w:hAnsi="Cambria Math"/>
+                              <w:i/>
+                            </w:rPr>
+                          </m:ctrlPr>
+                        </m:sSupPr>
+                        <m:e>
+                          <m:r>
+                            <w:rPr>
+                              <w:rFonts w:ascii="Cambria Math" w:hAnsi="Cambria Math"/>
+                            </w:rPr>
+                            <m:t>σ</m:t>
+                          </m:r>
+                        </m:e>
+                        <m:sup>
+                          <m:r>
+                            <w:rPr>
+                              <w:rFonts w:ascii="Cambria Math" w:hAnsi="Cambria Math"/>
+                            </w:rPr>
+                            <m:t>2</m:t>
+                          </m:r>
+                        </m:sup>
+                      </m:sSup>
+                    </m:num>
+                    <m:den>
+                      <m:r>
+                        <w:rPr>
+                          <w:rFonts w:ascii="Cambria Math" w:hAnsi="Cambria Math"/>
+                        </w:rPr>
+                        <m:t>2</m:t>
+                      </m:r>
+                    </m:den>
+                  </m:f>
+                  <m:r>
+                    <w:rPr>
+                      <w:rFonts w:ascii="Cambria Math" w:hAnsi="Cambria Math"/>
+                    </w:rPr>
+                    <m:t>)</m:t>
+                  </m:r>
+                </m:num>
+                <m:den>
+                  <m:r>
+                    <w:rPr>
+                      <w:rFonts w:ascii="Cambria Math" w:hAnsi="Cambria Math"/>
+                    </w:rPr>
+                    <m:t>σ</m:t>
+                  </m:r>
+                </m:den>
+              </m:f>
+            </m:e>
+          </m:d>
+        </m:oMath>
+      </m:oMathPara>
+    </w:p>
+    <w:p>
+      <w:pPr>
+        <w:widowControl/>
+        <w:jc w:val="left"/>
+      </w:pPr>
+      <w:r>
+        <w:t>Notice that there is only risk-free rate unknown in the above equation. Plug in the numbers, we have</w:t>
+      </w:r>
+      <w:r>
+        <w:t>:</w:t>
+      </w:r>
+    </w:p>
+    <w:p>
+      <w:pPr>
+        <w:widowControl/>
+        <w:jc w:val="left"/>
+      </w:pPr>
+      <m:oMathPara>
+        <m:oMath>
+          <m:r>
+            <w:rPr>
+              <w:rFonts w:ascii="Cambria Math" w:hAnsi="Cambria Math"/>
+            </w:rPr>
+            <m:t>-0.25=-</m:t>
+          </m:r>
+          <m:sSup>
+            <m:sSupPr>
+              <m:ctrlPr>
+                <w:rPr>
+                  <w:rFonts w:ascii="Cambria Math" w:hAnsi="Cambria Math"/>
+                  <w:i/>
+                </w:rPr>
+              </m:ctrlPr>
+            </m:sSupPr>
+            <m:e>
+              <m:r>
+                <w:rPr>
+                  <w:rFonts w:ascii="Cambria Math" w:hAnsi="Cambria Math"/>
+                </w:rPr>
+                <m:t>e</m:t>
+              </m:r>
+            </m:e>
+            <m:sup>
+              <m:r>
+                <w:rPr>
+                  <w:rFonts w:ascii="Cambria Math" w:hAnsi="Cambria Math"/>
+                </w:rPr>
+                <m:t>-r</m:t>
+              </m:r>
+            </m:sup>
+          </m:sSup>
+          <m:r>
+            <m:rPr>
+              <m:sty m:val="p"/>
+            </m:rPr>
+            <w:rPr>
+              <w:rFonts w:ascii="Cambria Math" w:hAnsi="Cambria Math"/>
+            </w:rPr>
+            <m:t>Φ</m:t>
+          </m:r>
+          <m:d>
+            <m:dPr>
+              <m:ctrlPr>
+                <w:rPr>
+                  <w:rFonts w:ascii="Cambria Math" w:hAnsi="Cambria Math"/>
+                  <w:i/>
+                </w:rPr>
+              </m:ctrlPr>
+            </m:dPr>
+            <m:e>
+              <m:r>
+                <w:rPr>
+                  <w:rFonts w:ascii="Cambria Math" w:hAnsi="Cambria Math"/>
+                </w:rPr>
+                <m:t>-</m:t>
+              </m:r>
+              <m:f>
+                <m:fPr>
+                  <m:ctrlPr>
+                    <w:rPr>
+                      <w:rFonts w:ascii="Cambria Math" w:hAnsi="Cambria Math"/>
+                      <w:i/>
+                    </w:rPr>
+                  </m:ctrlPr>
+                </m:fPr>
+                <m:num>
+                  <m:func>
+                    <m:funcPr>
+                      <m:ctrlPr>
+                        <w:rPr>
+                          <w:rFonts w:ascii="Cambria Math" w:hAnsi="Cambria Math"/>
+                          <w:i/>
+                        </w:rPr>
+                      </m:ctrlPr>
+                    </m:funcPr>
+                    <m:fName>
+                      <m:r>
+                        <m:rPr>
+                          <m:sty m:val="p"/>
+                        </m:rPr>
+                        <w:rPr>
+                          <w:rFonts w:ascii="Cambria Math" w:hAnsi="Cambria Math"/>
+                        </w:rPr>
+                        <m:t>ln</m:t>
+                      </m:r>
+                    </m:fName>
+                    <m:e>
+                      <m:d>
+                        <m:dPr>
+                          <m:ctrlPr>
+                            <w:rPr>
+                              <w:rFonts w:ascii="Cambria Math" w:hAnsi="Cambria Math"/>
+                              <w:i/>
+                            </w:rPr>
+                          </m:ctrlPr>
+                        </m:dPr>
+                        <m:e>
+                          <m:f>
+                            <m:fPr>
+                              <m:ctrlPr>
+                                <w:rPr>
+                                  <w:rFonts w:ascii="Cambria Math" w:hAnsi="Cambria Math"/>
+                                  <w:i/>
+                                </w:rPr>
+                              </m:ctrlPr>
+                            </m:fPr>
+                            <m:num>
+                              <m:r>
+                                <w:rPr>
+                                  <w:rFonts w:ascii="Cambria Math" w:hAnsi="Cambria Math"/>
+                                </w:rPr>
+                                <m:t>50</m:t>
+                              </m:r>
+                            </m:num>
+                            <m:den>
+                              <m:r>
+                                <w:rPr>
+                                  <w:rFonts w:ascii="Cambria Math" w:hAnsi="Cambria Math"/>
+                                </w:rPr>
+                                <m:t>45</m:t>
+                              </m:r>
+                            </m:den>
+                          </m:f>
+                        </m:e>
+                      </m:d>
+                    </m:e>
+                  </m:func>
+                  <m:r>
+                    <w:rPr>
+                      <w:rFonts w:ascii="Cambria Math" w:hAnsi="Cambria Math"/>
+                    </w:rPr>
+                    <m:t>+r-</m:t>
+                  </m:r>
+                  <m:f>
+                    <m:fPr>
+                      <m:ctrlPr>
+                        <w:rPr>
+                          <w:rFonts w:ascii="Cambria Math" w:hAnsi="Cambria Math"/>
+                          <w:i/>
+                        </w:rPr>
+                      </m:ctrlPr>
+                    </m:fPr>
+                    <m:num>
+                      <m:sSup>
+                        <m:sSupPr>
+                          <m:ctrlPr>
+                            <w:rPr>
+                              <w:rFonts w:ascii="Cambria Math" w:hAnsi="Cambria Math"/>
+                              <w:i/>
+                            </w:rPr>
+                          </m:ctrlPr>
+                        </m:sSupPr>
+                        <m:e>
+                          <m:r>
+                            <w:rPr>
+                              <w:rFonts w:ascii="Cambria Math" w:hAnsi="Cambria Math"/>
+                            </w:rPr>
+                            <m:t>0.2</m:t>
+                          </m:r>
+                        </m:e>
+                        <m:sup>
+                          <m:r>
+                            <w:rPr>
+                              <w:rFonts w:ascii="Cambria Math" w:hAnsi="Cambria Math"/>
+                            </w:rPr>
+                            <m:t>2</m:t>
+                          </m:r>
+                        </m:sup>
+                      </m:sSup>
+                    </m:num>
+                    <m:den>
+                      <m:r>
+                        <w:rPr>
+                          <w:rFonts w:ascii="Cambria Math" w:hAnsi="Cambria Math"/>
+                        </w:rPr>
+                        <m:t>2</m:t>
+                      </m:r>
+                    </m:den>
+                  </m:f>
+                </m:num>
+                <m:den>
+                  <m:r>
+                    <w:rPr>
+                      <w:rFonts w:ascii="Cambria Math" w:hAnsi="Cambria Math"/>
+                    </w:rPr>
+                    <m:t>0.2</m:t>
+                  </m:r>
+                </m:den>
+              </m:f>
+            </m:e>
+          </m:d>
+        </m:oMath>
+      </m:oMathPara>
+    </w:p>
+    <w:p>
+      <w:pPr>
+        <w:widowControl/>
+        <w:jc w:val="left"/>
+      </w:pPr>
+      <m:oMathPara>
+        <m:oMath>
+          <m:r>
+            <w:rPr>
+              <w:rFonts w:ascii="Cambria Math" w:hAnsi="Cambria Math"/>
+            </w:rPr>
+            <m:t>r=0.0886</m:t>
+          </m:r>
+        </m:oMath>
+      </m:oMathPara>
+    </w:p>
+    <w:p>
+      <w:pPr>
+        <w:widowControl/>
+        <w:jc w:val="left"/>
+      </w:pPr>
+      <w:r>
+        <w:t>Therefore, using Black-Scholes pricing, we have</w:t>
+      </w:r>
+    </w:p>
+    <w:p>
+      <w:pPr>
+        <w:widowControl/>
+        <w:jc w:val="left"/>
+      </w:pPr>
+      <m:oMathPara>
+        <m:oMath>
+          <m:r>
+            <w:rPr>
+              <w:rFonts w:ascii="Cambria Math" w:hAnsi="Cambria Math"/>
+            </w:rPr>
+            <m:t>P=K</m:t>
+          </m:r>
+          <m:sSup>
+            <m:sSupPr>
+              <m:ctrlPr>
+                <w:rPr>
+                  <w:rFonts w:ascii="Cambria Math" w:hAnsi="Cambria Math"/>
+                  <w:i/>
+                </w:rPr>
+              </m:ctrlPr>
+            </m:sSupPr>
+            <m:e>
+              <m:r>
+                <w:rPr>
+                  <w:rFonts w:ascii="Cambria Math" w:hAnsi="Cambria Math"/>
+                </w:rPr>
+                <m:t>e</m:t>
+              </m:r>
+            </m:e>
+            <m:sup>
+              <m:r>
+                <w:rPr>
+                  <w:rFonts w:ascii="Cambria Math" w:hAnsi="Cambria Math"/>
+                </w:rPr>
+                <m:t>-r</m:t>
+              </m:r>
+              <m:d>
+                <m:dPr>
+                  <m:ctrlPr>
+                    <w:rPr>
+                      <w:rFonts w:ascii="Cambria Math" w:hAnsi="Cambria Math"/>
+                      <w:i/>
+                    </w:rPr>
+                  </m:ctrlPr>
+                </m:dPr>
+                <m:e>
+                  <m:r>
+                    <w:rPr>
+                      <w:rFonts w:ascii="Cambria Math" w:hAnsi="Cambria Math"/>
+                    </w:rPr>
+                    <m:t>T-t</m:t>
+                  </m:r>
+                </m:e>
+              </m:d>
+            </m:sup>
+          </m:sSup>
+          <m:r>
+            <m:rPr>
+              <m:sty m:val="p"/>
+            </m:rPr>
+            <w:rPr>
+              <w:rFonts w:ascii="Cambria Math" w:hAnsi="Cambria Math"/>
+            </w:rPr>
+            <m:t>Φ</m:t>
+          </m:r>
+          <m:d>
+            <m:dPr>
+              <m:ctrlPr>
+                <w:rPr>
+                  <w:rFonts w:ascii="Cambria Math" w:hAnsi="Cambria Math"/>
+                  <w:i/>
+                </w:rPr>
+              </m:ctrlPr>
+            </m:dPr>
+            <m:e>
+              <m:sSub>
+                <m:sSubPr>
+                  <m:ctrlPr>
+                    <w:rPr>
+                      <w:rFonts w:ascii="Cambria Math" w:hAnsi="Cambria Math"/>
+                      <w:i/>
+                    </w:rPr>
+                  </m:ctrlPr>
+                </m:sSubPr>
+                <m:e>
+                  <m:r>
+                    <w:rPr>
+                      <w:rFonts w:ascii="Cambria Math" w:hAnsi="Cambria Math"/>
+                    </w:rPr>
+                    <m:t>-d</m:t>
+                  </m:r>
+                </m:e>
+                <m:sub>
+                  <m:r>
+                    <w:rPr>
+                      <w:rFonts w:ascii="Cambria Math" w:hAnsi="Cambria Math"/>
+                    </w:rPr>
+                    <m:t>2</m:t>
+                  </m:r>
+                </m:sub>
+              </m:sSub>
+            </m:e>
+          </m:d>
+          <m:r>
+            <w:rPr>
+              <w:rFonts w:ascii="Cambria Math" w:hAnsi="Cambria Math"/>
+            </w:rPr>
+            <m:t>-S</m:t>
+          </m:r>
+          <m:r>
+            <m:rPr>
+              <m:sty m:val="p"/>
+            </m:rPr>
+            <w:rPr>
+              <w:rFonts w:ascii="Cambria Math" w:hAnsi="Cambria Math"/>
+            </w:rPr>
+            <m:t>Φ</m:t>
+          </m:r>
+          <m:d>
+            <m:dPr>
+              <m:ctrlPr>
+                <w:rPr>
+                  <w:rFonts w:ascii="Cambria Math" w:hAnsi="Cambria Math"/>
+                  <w:i/>
+                </w:rPr>
+              </m:ctrlPr>
+            </m:dPr>
+            <m:e>
+              <m:r>
+                <w:rPr>
+                  <w:rFonts w:ascii="Cambria Math" w:hAnsi="Cambria Math"/>
+                </w:rPr>
+                <m:t>-</m:t>
+              </m:r>
+              <m:sSub>
+                <m:sSubPr>
+                  <m:ctrlPr>
+                    <w:rPr>
+                      <w:rFonts w:ascii="Cambria Math" w:hAnsi="Cambria Math"/>
+                      <w:i/>
+                    </w:rPr>
+                  </m:ctrlPr>
+                </m:sSubPr>
+                <m:e>
+                  <m:r>
+                    <w:rPr>
+                      <w:rFonts w:ascii="Cambria Math" w:hAnsi="Cambria Math"/>
+                    </w:rPr>
+                    <m:t>d</m:t>
+                  </m:r>
+                </m:e>
+                <m:sub>
+                  <m:r>
+                    <w:rPr>
+                      <w:rFonts w:ascii="Cambria Math" w:hAnsi="Cambria Math"/>
+                    </w:rPr>
+                    <m:t>1</m:t>
+                  </m:r>
+                </m:sub>
+              </m:sSub>
+            </m:e>
+          </m:d>
+        </m:oMath>
+      </m:oMathPara>
+    </w:p>
+    <w:p>
+      <w:pPr>
+        <w:widowControl/>
+        <w:jc w:val="left"/>
+      </w:pPr>
+      <w:r>
+        <w:t xml:space="preserve">Where </w:t>
+      </w:r>
+      <m:oMath>
+        <m:sSub>
+          <m:sSubPr>
+            <m:ctrlPr>
+              <w:rPr>
+                <w:rFonts w:ascii="Cambria Math" w:hAnsi="Cambria Math"/>
+                <w:i/>
+              </w:rPr>
+            </m:ctrlPr>
+          </m:sSubPr>
+          <m:e>
+            <m:r>
+              <w:rPr>
+                <w:rFonts w:ascii="Cambria Math" w:hAnsi="Cambria Math"/>
+              </w:rPr>
+              <m:t>d</m:t>
+            </m:r>
+          </m:e>
+          <m:sub>
+            <m:r>
+              <w:rPr>
+                <w:rFonts w:ascii="Cambria Math" w:hAnsi="Cambria Math"/>
+              </w:rPr>
+              <m:t>1</m:t>
+            </m:r>
+          </m:sub>
+        </m:sSub>
+        <m:r>
+          <w:rPr>
+            <w:rFonts w:ascii="Cambria Math" w:hAnsi="Cambria Math"/>
+          </w:rPr>
+          <m:t>=</m:t>
+        </m:r>
+        <m:f>
+          <m:fPr>
+            <m:ctrlPr>
+              <w:rPr>
+                <w:rFonts w:ascii="Cambria Math" w:hAnsi="Cambria Math"/>
+                <w:i/>
+              </w:rPr>
+            </m:ctrlPr>
+          </m:fPr>
+          <m:num>
+            <m:func>
+              <m:funcPr>
+                <m:ctrlPr>
+                  <w:rPr>
+                    <w:rFonts w:ascii="Cambria Math" w:hAnsi="Cambria Math"/>
+                  </w:rPr>
+                </m:ctrlPr>
+              </m:funcPr>
+              <m:fName>
+                <m:r>
+                  <m:rPr>
+                    <m:sty m:val="p"/>
+                  </m:rPr>
+                  <w:rPr>
+                    <w:rFonts w:ascii="Cambria Math" w:hAnsi="Cambria Math"/>
+                  </w:rPr>
+                  <m:t>ln</m:t>
+                </m:r>
+              </m:fName>
+              <m:e>
+                <m:d>
+                  <m:dPr>
+                    <m:ctrlPr>
+                      <w:rPr>
+                        <w:rFonts w:ascii="Cambria Math" w:hAnsi="Cambria Math"/>
+                        <w:i/>
+                      </w:rPr>
+                    </m:ctrlPr>
+                  </m:dPr>
+                  <m:e>
+                    <m:f>
+                      <m:fPr>
+                        <m:ctrlPr>
+                          <w:rPr>
+                            <w:rFonts w:ascii="Cambria Math" w:hAnsi="Cambria Math"/>
+                            <w:i/>
+                          </w:rPr>
+                        </m:ctrlPr>
+                      </m:fPr>
+                      <m:num>
+                        <m:r>
+                          <w:rPr>
+                            <w:rFonts w:ascii="Cambria Math" w:hAnsi="Cambria Math"/>
+                          </w:rPr>
+                          <m:t>S</m:t>
+                        </m:r>
+                      </m:num>
+                      <m:den>
+                        <m:r>
+                          <w:rPr>
+                            <w:rFonts w:ascii="Cambria Math" w:hAnsi="Cambria Math"/>
+                          </w:rPr>
+                          <m:t>K</m:t>
+                        </m:r>
+                      </m:den>
+                    </m:f>
+                  </m:e>
+                </m:d>
+              </m:e>
+            </m:func>
+            <m:r>
+              <w:rPr>
+                <w:rFonts w:ascii="Cambria Math" w:hAnsi="Cambria Math"/>
+              </w:rPr>
+              <m:t>+(r+</m:t>
+            </m:r>
+            <m:f>
+              <m:fPr>
+                <m:ctrlPr>
+                  <w:rPr>
+                    <w:rFonts w:ascii="Cambria Math" w:hAnsi="Cambria Math"/>
+                    <w:i/>
+                  </w:rPr>
+                </m:ctrlPr>
+              </m:fPr>
+              <m:num>
+                <m:sSup>
+                  <m:sSupPr>
+                    <m:ctrlPr>
+                      <w:rPr>
+                        <w:rFonts w:ascii="Cambria Math" w:hAnsi="Cambria Math"/>
+                        <w:i/>
+                      </w:rPr>
+                    </m:ctrlPr>
+                  </m:sSupPr>
+                  <m:e>
+                    <m:r>
+                      <w:rPr>
+                        <w:rFonts w:ascii="Cambria Math" w:hAnsi="Cambria Math"/>
+                      </w:rPr>
+                      <m:t>σ</m:t>
+                    </m:r>
+                  </m:e>
+                  <m:sup>
+                    <m:r>
+                      <w:rPr>
+                        <w:rFonts w:ascii="Cambria Math" w:hAnsi="Cambria Math"/>
+                      </w:rPr>
+                      <m:t>2</m:t>
+                    </m:r>
+                  </m:sup>
+                </m:sSup>
+              </m:num>
+              <m:den>
+                <m:r>
+                  <w:rPr>
+                    <w:rFonts w:ascii="Cambria Math" w:hAnsi="Cambria Math"/>
+                  </w:rPr>
+                  <m:t>2</m:t>
+                </m:r>
+              </m:den>
+            </m:f>
+            <m:r>
+              <w:rPr>
+                <w:rFonts w:ascii="Cambria Math" w:hAnsi="Cambria Math"/>
+              </w:rPr>
+              <m:t>)(T-t)</m:t>
+            </m:r>
+          </m:num>
+          <m:den>
+            <m:r>
+              <w:rPr>
+                <w:rFonts w:ascii="Cambria Math" w:hAnsi="Cambria Math"/>
+              </w:rPr>
+              <m:t>σ</m:t>
+            </m:r>
+            <m:rad>
+              <m:radPr>
+                <m:degHide m:val="1"/>
+                <m:ctrlPr>
+                  <w:rPr>
+                    <w:rFonts w:ascii="Cambria Math" w:hAnsi="Cambria Math"/>
+                    <w:i/>
+                  </w:rPr>
+                </m:ctrlPr>
+              </m:radPr>
+              <m:deg/>
+              <m:e>
+                <m:r>
+                  <w:rPr>
+                    <w:rFonts w:ascii="Cambria Math" w:hAnsi="Cambria Math"/>
+                  </w:rPr>
+                  <m:t>T-t</m:t>
+                </m:r>
+              </m:e>
+            </m:rad>
+          </m:den>
+        </m:f>
+      </m:oMath>
+      <w:r>
+        <w:rPr>
+          <w:rFonts w:hint="eastAsia"/>
+        </w:rPr>
+        <w:t>,</w:t>
+      </w:r>
+      <w:r>
+        <w:t xml:space="preserve"> </w:t>
+      </w:r>
+      <m:oMath>
+        <m:sSub>
+          <m:sSubPr>
+            <m:ctrlPr>
+              <w:rPr>
+                <w:rFonts w:ascii="Cambria Math" w:hAnsi="Cambria Math"/>
+                <w:i/>
+              </w:rPr>
+            </m:ctrlPr>
+          </m:sSubPr>
+          <m:e>
+            <m:r>
+              <w:rPr>
+                <w:rFonts w:ascii="Cambria Math" w:hAnsi="Cambria Math"/>
+              </w:rPr>
+              <m:t>d</m:t>
+            </m:r>
+          </m:e>
+          <m:sub>
+            <m:r>
+              <w:rPr>
+                <w:rFonts w:ascii="Cambria Math" w:hAnsi="Cambria Math"/>
+              </w:rPr>
+              <m:t>2</m:t>
+            </m:r>
+          </m:sub>
+        </m:sSub>
+        <m:r>
+          <w:rPr>
+            <w:rFonts w:ascii="Cambria Math" w:hAnsi="Cambria Math"/>
+          </w:rPr>
+          <m:t>=</m:t>
+        </m:r>
+        <m:sSub>
+          <m:sSubPr>
+            <m:ctrlPr>
+              <w:rPr>
+                <w:rFonts w:ascii="Cambria Math" w:hAnsi="Cambria Math"/>
+                <w:i/>
+              </w:rPr>
+            </m:ctrlPr>
+          </m:sSubPr>
+          <m:e>
+            <m:r>
+              <w:rPr>
+                <w:rFonts w:ascii="Cambria Math" w:hAnsi="Cambria Math"/>
+              </w:rPr>
+              <m:t>d</m:t>
+            </m:r>
+          </m:e>
+          <m:sub>
+            <m:r>
+              <w:rPr>
+                <w:rFonts w:ascii="Cambria Math" w:hAnsi="Cambria Math"/>
+              </w:rPr>
+              <m:t>1</m:t>
+            </m:r>
+          </m:sub>
+        </m:sSub>
+        <m:r>
+          <w:rPr>
+            <w:rFonts w:ascii="Cambria Math" w:hAnsi="Cambria Math"/>
+          </w:rPr>
+          <m:t>-σ</m:t>
+        </m:r>
+        <m:rad>
+          <m:radPr>
+            <m:degHide m:val="1"/>
+            <m:ctrlPr>
+              <w:rPr>
+                <w:rFonts w:ascii="Cambria Math" w:hAnsi="Cambria Math"/>
+                <w:i/>
+              </w:rPr>
+            </m:ctrlPr>
+          </m:radPr>
+          <m:deg/>
+          <m:e>
+            <m:r>
+              <w:rPr>
+                <w:rFonts w:ascii="Cambria Math" w:hAnsi="Cambria Math"/>
+              </w:rPr>
+              <m:t>T-t</m:t>
+            </m:r>
+          </m:e>
+        </m:rad>
+      </m:oMath>
+    </w:p>
+    <w:p>
+      <w:pPr>
+        <w:widowControl/>
+        <w:jc w:val="left"/>
+      </w:pPr>
+      <w:r>
+        <w:t xml:space="preserve">Assuming </w:t>
+      </w:r>
+      <m:oMath>
+        <m:r>
+          <w:rPr>
+            <w:rFonts w:ascii="Cambria Math" w:hAnsi="Cambria Math"/>
+          </w:rPr>
+          <m:t>T-t=1</m:t>
+        </m:r>
+      </m:oMath>
+    </w:p>
+    <w:p>
+      <w:pPr>
+        <w:widowControl/>
+        <w:jc w:val="left"/>
+      </w:pPr>
+      <m:oMathPara>
+        <m:oMath>
+          <m:r>
+            <w:rPr>
+              <w:rFonts w:ascii="Cambria Math" w:hAnsi="Cambria Math"/>
+            </w:rPr>
+            <m:t>P=45</m:t>
+          </m:r>
+          <m:sSup>
+            <m:sSupPr>
+              <m:ctrlPr>
+                <w:rPr>
+                  <w:rFonts w:ascii="Cambria Math" w:hAnsi="Cambria Math"/>
+                  <w:i/>
+                </w:rPr>
+              </m:ctrlPr>
+            </m:sSupPr>
+            <m:e>
+              <m:r>
+                <w:rPr>
+                  <w:rFonts w:ascii="Cambria Math" w:hAnsi="Cambria Math"/>
+                </w:rPr>
+                <m:t>e</m:t>
+              </m:r>
+            </m:e>
+            <m:sup>
+              <m:r>
+                <w:rPr>
+                  <w:rFonts w:ascii="Cambria Math" w:hAnsi="Cambria Math"/>
+                </w:rPr>
+                <m:t>-0.0886</m:t>
+              </m:r>
+            </m:sup>
+          </m:sSup>
+          <m:r>
+            <m:rPr>
+              <m:sty m:val="p"/>
+            </m:rPr>
+            <w:rPr>
+              <w:rFonts w:ascii="Cambria Math" w:hAnsi="Cambria Math"/>
+            </w:rPr>
+            <m:t>Φ</m:t>
+          </m:r>
+          <m:d>
+            <m:dPr>
+              <m:ctrlPr>
+                <w:rPr>
+                  <w:rFonts w:ascii="Cambria Math" w:hAnsi="Cambria Math"/>
+                  <w:i/>
+                </w:rPr>
+              </m:ctrlPr>
+            </m:dPr>
+            <m:e>
+              <m:sSub>
+                <m:sSubPr>
+                  <m:ctrlPr>
+                    <w:rPr>
+                      <w:rFonts w:ascii="Cambria Math" w:hAnsi="Cambria Math"/>
+                      <w:i/>
+                    </w:rPr>
+                  </m:ctrlPr>
+                </m:sSubPr>
+                <m:e>
+                  <m:r>
+                    <w:rPr>
+                      <w:rFonts w:ascii="Cambria Math" w:hAnsi="Cambria Math"/>
+                    </w:rPr>
+                    <m:t>-d</m:t>
+                  </m:r>
+                </m:e>
+                <m:sub>
+                  <m:r>
+                    <w:rPr>
+                      <w:rFonts w:ascii="Cambria Math" w:hAnsi="Cambria Math"/>
+                    </w:rPr>
+                    <m:t>2</m:t>
+                  </m:r>
+                </m:sub>
+              </m:sSub>
+            </m:e>
+          </m:d>
+          <m:r>
+            <w:rPr>
+              <w:rFonts w:ascii="Cambria Math" w:hAnsi="Cambria Math"/>
+            </w:rPr>
+            <m:t>-50</m:t>
+          </m:r>
+          <m:r>
+            <m:rPr>
+              <m:sty m:val="p"/>
+            </m:rPr>
+            <w:rPr>
+              <w:rFonts w:ascii="Cambria Math" w:hAnsi="Cambria Math"/>
+            </w:rPr>
+            <m:t>Φ</m:t>
+          </m:r>
+          <m:d>
+            <m:dPr>
+              <m:ctrlPr>
+                <w:rPr>
+                  <w:rFonts w:ascii="Cambria Math" w:hAnsi="Cambria Math"/>
+                  <w:i/>
+                </w:rPr>
+              </m:ctrlPr>
+            </m:dPr>
+            <m:e>
+              <m:r>
+                <w:rPr>
+                  <w:rFonts w:ascii="Cambria Math" w:hAnsi="Cambria Math"/>
+                </w:rPr>
+                <m:t>-</m:t>
+              </m:r>
+              <m:sSub>
+                <m:sSubPr>
+                  <m:ctrlPr>
+                    <w:rPr>
+                      <w:rFonts w:ascii="Cambria Math" w:hAnsi="Cambria Math"/>
+                      <w:i/>
+                    </w:rPr>
+                  </m:ctrlPr>
+                </m:sSubPr>
+                <m:e>
+                  <m:r>
+                    <w:rPr>
+                      <w:rFonts w:ascii="Cambria Math" w:hAnsi="Cambria Math"/>
+                    </w:rPr>
+                    <m:t>d</m:t>
+                  </m:r>
+                </m:e>
+                <m:sub>
+                  <m:r>
+                    <w:rPr>
+                      <w:rFonts w:ascii="Cambria Math" w:hAnsi="Cambria Math"/>
+                    </w:rPr>
+                    <m:t>1</m:t>
+                  </m:r>
+                </m:sub>
+              </m:sSub>
+            </m:e>
+          </m:d>
+        </m:oMath>
+      </m:oMathPara>
+    </w:p>
+    <w:p>
+      <w:pPr>
+        <w:widowControl/>
+        <w:jc w:val="left"/>
+      </w:pPr>
+      <w:r>
+        <w:t xml:space="preserve">Where </w:t>
+      </w:r>
+      <m:oMath>
+        <m:sSub>
+          <m:sSubPr>
+            <m:ctrlPr>
+              <w:rPr>
+                <w:rFonts w:ascii="Cambria Math" w:hAnsi="Cambria Math"/>
+                <w:i/>
+              </w:rPr>
+            </m:ctrlPr>
+          </m:sSubPr>
+          <m:e>
+            <m:r>
+              <w:rPr>
+                <w:rFonts w:ascii="Cambria Math" w:hAnsi="Cambria Math"/>
+              </w:rPr>
+              <m:t>d</m:t>
+            </m:r>
+          </m:e>
+          <m:sub>
+            <m:r>
+              <w:rPr>
+                <w:rFonts w:ascii="Cambria Math" w:hAnsi="Cambria Math"/>
+              </w:rPr>
+              <m:t>1</m:t>
+            </m:r>
+          </m:sub>
+        </m:sSub>
+        <m:r>
+          <w:rPr>
+            <w:rFonts w:ascii="Cambria Math" w:hAnsi="Cambria Math"/>
+          </w:rPr>
+          <m:t>=</m:t>
+        </m:r>
+        <m:f>
+          <m:fPr>
+            <m:ctrlPr>
+              <w:rPr>
+                <w:rFonts w:ascii="Cambria Math" w:hAnsi="Cambria Math"/>
+                <w:i/>
+              </w:rPr>
+            </m:ctrlPr>
+          </m:fPr>
+          <m:num>
+            <m:func>
+              <m:funcPr>
+                <m:ctrlPr>
+                  <w:rPr>
+                    <w:rFonts w:ascii="Cambria Math" w:hAnsi="Cambria Math"/>
+                  </w:rPr>
+                </m:ctrlPr>
+              </m:funcPr>
+              <m:fName>
+                <m:r>
+                  <m:rPr>
+                    <m:sty m:val="p"/>
+                  </m:rPr>
+                  <w:rPr>
+                    <w:rFonts w:ascii="Cambria Math" w:hAnsi="Cambria Math"/>
+                  </w:rPr>
+                  <m:t>ln</m:t>
+                </m:r>
+              </m:fName>
+              <m:e>
+                <m:d>
+                  <m:dPr>
+                    <m:ctrlPr>
+                      <w:rPr>
+                        <w:rFonts w:ascii="Cambria Math" w:hAnsi="Cambria Math"/>
+                        <w:i/>
+                      </w:rPr>
+                    </m:ctrlPr>
+                  </m:dPr>
+                  <m:e>
+                    <m:f>
+                      <m:fPr>
+                        <m:ctrlPr>
+                          <w:rPr>
+                            <w:rFonts w:ascii="Cambria Math" w:hAnsi="Cambria Math"/>
+                            <w:i/>
+                          </w:rPr>
+                        </m:ctrlPr>
+                      </m:fPr>
+                      <m:num>
+                        <m:r>
+                          <w:rPr>
+                            <w:rFonts w:ascii="Cambria Math" w:hAnsi="Cambria Math"/>
+                          </w:rPr>
+                          <m:t>S</m:t>
+                        </m:r>
+                      </m:num>
+                      <m:den>
+                        <m:r>
+                          <w:rPr>
+                            <w:rFonts w:ascii="Cambria Math" w:hAnsi="Cambria Math"/>
+                          </w:rPr>
+                          <m:t>K</m:t>
+                        </m:r>
+                      </m:den>
+                    </m:f>
+                  </m:e>
+                </m:d>
+              </m:e>
+            </m:func>
+            <m:r>
+              <w:rPr>
+                <w:rFonts w:ascii="Cambria Math" w:hAnsi="Cambria Math"/>
+              </w:rPr>
+              <m:t>+(r+</m:t>
+            </m:r>
+            <m:f>
+              <m:fPr>
+                <m:ctrlPr>
+                  <w:rPr>
+                    <w:rFonts w:ascii="Cambria Math" w:hAnsi="Cambria Math"/>
+                    <w:i/>
+                  </w:rPr>
+                </m:ctrlPr>
+              </m:fPr>
+              <m:num>
+                <m:sSup>
+                  <m:sSupPr>
+                    <m:ctrlPr>
+                      <w:rPr>
+                        <w:rFonts w:ascii="Cambria Math" w:hAnsi="Cambria Math"/>
+                        <w:i/>
+                      </w:rPr>
+                    </m:ctrlPr>
+                  </m:sSupPr>
+                  <m:e>
+                    <m:r>
+                      <w:rPr>
+                        <w:rFonts w:ascii="Cambria Math" w:hAnsi="Cambria Math"/>
+                      </w:rPr>
+                      <m:t>σ</m:t>
+                    </m:r>
+                  </m:e>
+                  <m:sup>
+                    <m:r>
+                      <w:rPr>
+                        <w:rFonts w:ascii="Cambria Math" w:hAnsi="Cambria Math"/>
+                      </w:rPr>
+                      <m:t>2</m:t>
+                    </m:r>
+                  </m:sup>
+                </m:sSup>
+              </m:num>
+              <m:den>
+                <m:r>
+                  <w:rPr>
+                    <w:rFonts w:ascii="Cambria Math" w:hAnsi="Cambria Math"/>
+                  </w:rPr>
+                  <m:t>2</m:t>
+                </m:r>
+              </m:den>
+            </m:f>
+            <m:r>
+              <w:rPr>
+                <w:rFonts w:ascii="Cambria Math" w:hAnsi="Cambria Math"/>
+              </w:rPr>
+              <m:t>)</m:t>
+            </m:r>
+          </m:num>
+          <m:den>
+            <m:r>
+              <w:rPr>
+                <w:rFonts w:ascii="Cambria Math" w:hAnsi="Cambria Math"/>
+              </w:rPr>
+              <m:t>σ</m:t>
+            </m:r>
+          </m:den>
+        </m:f>
+        <m:r>
+          <w:rPr>
+            <w:rFonts w:ascii="Cambria Math" w:hAnsi="Cambria Math"/>
+          </w:rPr>
+          <m:t>=</m:t>
+        </m:r>
+      </m:oMath>
+      <w:r>
+        <w:rPr>
+          <w:rFonts w:hint="eastAsia"/>
+        </w:rPr>
+        <w:t>1</w:t>
+      </w:r>
+      <w:r>
+        <w:t xml:space="preserve">.06980257 </w:t>
+      </w:r>
+      <m:oMath>
+        <m:r>
+          <w:rPr>
+            <w:rFonts w:ascii="Cambria Math" w:hAnsi="Cambria Math"/>
+          </w:rPr>
+          <m:t>d2=d1-σ=0.8698025</m:t>
+        </m:r>
+      </m:oMath>
+    </w:p>
+    <w:p>
+      <w:pPr>
+        <w:widowControl/>
+        <w:jc w:val="left"/>
+      </w:pPr>
+      <m:oMathPara>
+        <m:oMath>
+          <m:r>
+            <w:rPr>
+              <w:rFonts w:ascii="Cambria Math" w:hAnsi="Cambria Math"/>
+            </w:rPr>
+            <m:t>P=0.7981</m:t>
+          </m:r>
+        </m:oMath>
+      </m:oMathPara>
+    </w:p>
+    <w:p>
+      <w:pPr>
+        <w:widowControl/>
+        <w:jc w:val="left"/>
+      </w:pPr>
+      <w:r>
+        <w:t>Therefore</w:t>
+      </w:r>
+      <w:r>
+        <w:t>,</w:t>
+      </w:r>
+      <w:r>
+        <w:t xml:space="preserve"> the new portfolio VaR </w:t>
+      </w:r>
+    </w:p>
+    <w:p>
+      <w:pPr>
+        <w:widowControl/>
+        <w:jc w:val="left"/>
+      </w:pPr>
+      <m:oMathPara>
+        <m:oMath>
+          <m:sSub>
+            <m:sSubPr>
+              <m:ctrlPr>
+                <w:rPr>
+                  <w:rFonts w:ascii="Cambria Math" w:hAnsi="Cambria Math"/>
+                  <w:i/>
+                </w:rPr>
+              </m:ctrlPr>
+            </m:sSubPr>
+            <m:e>
+              <m:r>
+                <w:rPr>
+                  <w:rFonts w:ascii="Cambria Math" w:hAnsi="Cambria Math"/>
+                </w:rPr>
+                <m:t>w</m:t>
+              </m:r>
+            </m:e>
+            <m:sub>
+              <m:r>
+                <w:rPr>
+                  <w:rFonts w:ascii="Cambria Math" w:hAnsi="Cambria Math"/>
+                </w:rPr>
+                <m:t>portfolio</m:t>
+              </m:r>
+            </m:sub>
+          </m:sSub>
+          <m:r>
+            <w:rPr>
+              <w:rFonts w:ascii="Cambria Math" w:hAnsi="Cambria Math"/>
+            </w:rPr>
+            <m:t>=</m:t>
+          </m:r>
+          <m:f>
+            <m:fPr>
+              <m:ctrlPr>
+                <w:rPr>
+                  <w:rFonts w:ascii="Cambria Math" w:hAnsi="Cambria Math"/>
+                  <w:i/>
+                </w:rPr>
+              </m:ctrlPr>
+            </m:fPr>
+            <m:num>
+              <m:r>
+                <w:rPr>
+                  <w:rFonts w:ascii="Cambria Math" w:hAnsi="Cambria Math"/>
+                </w:rPr>
+                <m:t>1150</m:t>
+              </m:r>
+            </m:num>
+            <m:den>
+              <m:r>
+                <w:rPr>
+                  <w:rFonts w:ascii="Cambria Math" w:hAnsi="Cambria Math"/>
+                </w:rPr>
+                <m:t>1150+4*0.798</m:t>
+              </m:r>
+            </m:den>
+          </m:f>
+          <m:r>
+            <w:rPr>
+              <w:rFonts w:ascii="Cambria Math" w:hAnsi="Cambria Math"/>
+            </w:rPr>
+            <m:t>=0.99723</m:t>
+          </m:r>
+        </m:oMath>
+      </m:oMathPara>
+    </w:p>
+    <w:p>
+      <w:pPr>
+        <w:widowControl/>
+        <w:jc w:val="left"/>
+      </w:pPr>
+      <m:oMathPara>
+        <m:oMath>
+          <m:sSub>
+            <m:sSubPr>
+              <m:ctrlPr>
+                <w:rPr>
+                  <w:rFonts w:ascii="Cambria Math" w:hAnsi="Cambria Math"/>
+                  <w:i/>
+                </w:rPr>
+              </m:ctrlPr>
+            </m:sSubPr>
+            <m:e>
+              <m:r>
+                <w:rPr>
+                  <w:rFonts w:ascii="Cambria Math" w:hAnsi="Cambria Math"/>
+                </w:rPr>
+                <m:t>w</m:t>
+              </m:r>
+            </m:e>
+            <m:sub>
+              <m:r>
+                <w:rPr>
+                  <w:rFonts w:ascii="Cambria Math" w:hAnsi="Cambria Math"/>
+                </w:rPr>
+                <m:t>option</m:t>
+              </m:r>
+            </m:sub>
+          </m:sSub>
+          <m:r>
+            <w:rPr>
+              <w:rFonts w:ascii="Cambria Math" w:hAnsi="Cambria Math"/>
+            </w:rPr>
+            <m:t>=0.00276</m:t>
+          </m:r>
+        </m:oMath>
+      </m:oMathPara>
+    </w:p>
+    <w:p>
+      <w:pPr>
+        <w:widowControl/>
+        <w:jc w:val="left"/>
+      </w:pPr>
+      <w:r>
+        <w:t xml:space="preserve">Return of the put option: </w:t>
+      </w:r>
+    </w:p>
+    <w:p>
+      <w:pPr>
+        <w:widowControl/>
+        <w:jc w:val="left"/>
+      </w:pPr>
+      <m:oMathPara>
+        <m:oMath>
+          <m:sSub>
+            <m:sSubPr>
+              <m:ctrlPr>
+                <w:rPr>
+                  <w:rFonts w:ascii="Cambria Math" w:hAnsi="Cambria Math"/>
+                  <w:i/>
+                </w:rPr>
+              </m:ctrlPr>
+            </m:sSubPr>
+            <m:e>
+              <m:r>
+                <w:rPr>
+                  <w:rFonts w:ascii="Cambria Math" w:hAnsi="Cambria Math"/>
+                </w:rPr>
+                <m:t>r</m:t>
+              </m:r>
+            </m:e>
+            <m:sub>
+              <m:r>
+                <w:rPr>
+                  <w:rFonts w:ascii="Cambria Math" w:hAnsi="Cambria Math"/>
+                </w:rPr>
+                <m:t>put</m:t>
+              </m:r>
+            </m:sub>
+          </m:sSub>
+          <m:r>
+            <w:rPr>
+              <w:rFonts w:ascii="Cambria Math" w:hAnsi="Cambria Math"/>
+            </w:rPr>
+            <m:t>=E</m:t>
+          </m:r>
+          <m:d>
+            <m:dPr>
+              <m:begChr m:val="["/>
+              <m:endChr m:val="]"/>
+              <m:ctrlPr>
+                <w:rPr>
+                  <w:rFonts w:ascii="Cambria Math" w:hAnsi="Cambria Math"/>
+                  <w:i/>
+                </w:rPr>
+              </m:ctrlPr>
+            </m:dPr>
+            <m:e>
+              <m:f>
+                <m:fPr>
+                  <m:ctrlPr>
+                    <w:rPr>
+                      <w:rFonts w:ascii="Cambria Math" w:hAnsi="Cambria Math"/>
+                      <w:i/>
+                    </w:rPr>
+                  </m:ctrlPr>
+                </m:fPr>
+                <m:num>
+                  <m:func>
+                    <m:funcPr>
+                      <m:ctrlPr>
+                        <w:rPr>
+                          <w:rFonts w:ascii="Cambria Math" w:hAnsi="Cambria Math"/>
+                        </w:rPr>
+                      </m:ctrlPr>
+                    </m:funcPr>
+                    <m:fName>
+                      <m:r>
+                        <m:rPr>
+                          <m:sty m:val="p"/>
+                        </m:rPr>
+                        <w:rPr>
+                          <w:rFonts w:ascii="Cambria Math" w:hAnsi="Cambria Math"/>
+                        </w:rPr>
+                        <m:t>max</m:t>
+                      </m:r>
+                      <m:ctrlPr>
+                        <w:rPr>
+                          <w:rFonts w:ascii="Cambria Math" w:hAnsi="Cambria Math"/>
+                          <w:i/>
+                        </w:rPr>
+                      </m:ctrlPr>
+                    </m:fName>
+                    <m:e>
+                      <m:d>
+                        <m:dPr>
+                          <m:ctrlPr>
+                            <w:rPr>
+                              <w:rFonts w:ascii="Cambria Math" w:hAnsi="Cambria Math"/>
+                              <w:i/>
+                            </w:rPr>
+                          </m:ctrlPr>
+                        </m:dPr>
+                        <m:e>
+                          <m:r>
+                            <w:rPr>
+                              <w:rFonts w:ascii="Cambria Math" w:hAnsi="Cambria Math"/>
+                            </w:rPr>
+                            <m:t>K-S,0</m:t>
+                          </m:r>
+                        </m:e>
+                      </m:d>
+                    </m:e>
+                  </m:func>
+                  <m:r>
+                    <w:rPr>
+                      <w:rFonts w:ascii="Cambria Math" w:hAnsi="Cambria Math"/>
+                    </w:rPr>
+                    <m:t>-premium</m:t>
+                  </m:r>
+                </m:num>
+                <m:den>
+                  <m:r>
+                    <w:rPr>
+                      <w:rFonts w:ascii="Cambria Math" w:hAnsi="Cambria Math"/>
+                    </w:rPr>
+                    <m:t>premium</m:t>
+                  </m:r>
+                </m:den>
+              </m:f>
+            </m:e>
+          </m:d>
+          <m:r>
+            <w:rPr>
+              <w:rFonts w:ascii="Cambria Math" w:hAnsi="Cambria Math"/>
+            </w:rPr>
+            <m:t>=-1</m:t>
+          </m:r>
+        </m:oMath>
+      </m:oMathPara>
+    </w:p>
+    <w:p>
+      <w:pPr>
+        <w:widowControl/>
+        <w:jc w:val="left"/>
+      </w:pPr>
+      <w:r>
+        <w:t>Option VaR</w:t>
+      </w:r>
+      <w:r>
+        <w:t xml:space="preserve"> dollar amount</w:t>
+      </w:r>
+    </w:p>
+    <w:p>
+      <w:pPr>
+        <w:widowControl/>
+        <w:jc w:val="left"/>
+      </w:pPr>
+      <m:oMathPara>
+        <m:oMath>
+          <m:r>
+            <w:rPr>
+              <w:rFonts w:ascii="Cambria Math" w:hAnsi="Cambria Math"/>
+            </w:rPr>
+            <m:t>Va</m:t>
+          </m:r>
+          <m:sSub>
+            <m:sSubPr>
+              <m:ctrlPr>
+                <w:rPr>
+                  <w:rFonts w:ascii="Cambria Math" w:hAnsi="Cambria Math"/>
+                  <w:i/>
+                </w:rPr>
+              </m:ctrlPr>
+            </m:sSubPr>
+            <m:e>
+              <m:r>
+                <w:rPr>
+                  <w:rFonts w:ascii="Cambria Math" w:hAnsi="Cambria Math"/>
+                </w:rPr>
+                <m:t>R</m:t>
+              </m:r>
+            </m:e>
+            <m:sub>
+              <m:r>
+                <w:rPr>
+                  <w:rFonts w:ascii="Cambria Math" w:hAnsi="Cambria Math"/>
+                </w:rPr>
+                <m:t>option</m:t>
+              </m:r>
+            </m:sub>
+          </m:sSub>
+          <m:r>
+            <w:rPr>
+              <w:rFonts w:ascii="Cambria Math" w:hAnsi="Cambria Math"/>
+            </w:rPr>
+            <m:t>=0.7981*4*</m:t>
+          </m:r>
+          <m:d>
+            <m:dPr>
+              <m:ctrlPr>
+                <w:rPr>
+                  <w:rFonts w:ascii="Cambria Math" w:hAnsi="Cambria Math"/>
+                  <w:i/>
+                </w:rPr>
+              </m:ctrlPr>
+            </m:dPr>
+            <m:e>
+              <m:r>
+                <w:rPr>
+                  <w:rFonts w:ascii="Cambria Math" w:hAnsi="Cambria Math"/>
+                </w:rPr>
+                <m:t>-1+</m:t>
+              </m:r>
+              <m:sSup>
+                <m:sSupPr>
+                  <m:ctrlPr>
+                    <w:rPr>
+                      <w:rFonts w:ascii="Cambria Math" w:hAnsi="Cambria Math"/>
+                      <w:i/>
+                    </w:rPr>
+                  </m:ctrlPr>
+                </m:sSupPr>
+                <m:e>
+                  <m:r>
+                    <m:rPr>
+                      <m:sty m:val="p"/>
+                    </m:rPr>
+                    <w:rPr>
+                      <w:rFonts w:ascii="Cambria Math" w:hAnsi="Cambria Math"/>
+                    </w:rPr>
+                    <m:t>Φ</m:t>
+                  </m:r>
+                  <m:ctrlPr>
+                    <w:rPr>
+                      <w:rFonts w:ascii="Cambria Math" w:hAnsi="Cambria Math"/>
+                    </w:rPr>
+                  </m:ctrlPr>
+                </m:e>
+                <m:sup>
+                  <m:r>
+                    <w:rPr>
+                      <w:rFonts w:ascii="Cambria Math" w:hAnsi="Cambria Math"/>
+                    </w:rPr>
+                    <m:t>-1</m:t>
+                  </m:r>
+                </m:sup>
+              </m:sSup>
+              <m:d>
+                <m:dPr>
+                  <m:ctrlPr>
+                    <w:rPr>
+                      <w:rFonts w:ascii="Cambria Math" w:hAnsi="Cambria Math"/>
+                      <w:i/>
+                    </w:rPr>
+                  </m:ctrlPr>
+                </m:dPr>
+                <m:e>
+                  <m:r>
+                    <w:rPr>
+                      <w:rFonts w:ascii="Cambria Math" w:hAnsi="Cambria Math"/>
+                    </w:rPr>
+                    <m:t>0.01</m:t>
+                  </m:r>
+                </m:e>
+              </m:d>
+              <m:r>
+                <w:rPr>
+                  <w:rFonts w:ascii="Cambria Math" w:hAnsi="Cambria Math"/>
+                </w:rPr>
+                <m:t>*</m:t>
+              </m:r>
+              <m:sSup>
+                <m:sSupPr>
+                  <m:ctrlPr>
+                    <w:rPr>
+                      <w:rFonts w:ascii="Cambria Math" w:hAnsi="Cambria Math"/>
+                      <w:i/>
+                    </w:rPr>
+                  </m:ctrlPr>
+                </m:sSupPr>
+                <m:e>
+                  <m:r>
+                    <w:rPr>
+                      <w:rFonts w:ascii="Cambria Math" w:hAnsi="Cambria Math"/>
+                    </w:rPr>
+                    <m:t>0.25</m:t>
+                  </m:r>
+                </m:e>
+                <m:sup>
+                  <m:r>
+                    <w:rPr>
+                      <w:rFonts w:ascii="Cambria Math" w:hAnsi="Cambria Math"/>
+                    </w:rPr>
+                    <m:t>2</m:t>
+                  </m:r>
+                </m:sup>
+              </m:sSup>
+              <m:r>
+                <w:rPr>
+                  <w:rFonts w:ascii="Cambria Math" w:hAnsi="Cambria Math"/>
+                </w:rPr>
+                <m:t>*0.2</m:t>
+              </m:r>
+            </m:e>
+          </m:d>
+          <m:r>
+            <w:rPr>
+              <w:rFonts w:ascii="Cambria Math" w:hAnsi="Cambria Math"/>
+            </w:rPr>
+            <m:t>=0.07729</m:t>
+          </m:r>
+        </m:oMath>
+      </m:oMathPara>
+    </w:p>
+    <w:p>
+      <w:pPr>
+        <w:widowControl/>
+        <w:jc w:val="left"/>
+      </w:pPr>
+      <w:r>
+        <w:t>New 10 days VaR</w:t>
+      </w:r>
+    </w:p>
+    <w:p>
+      <w:pPr>
+        <w:widowControl/>
+        <w:jc w:val="left"/>
+      </w:pPr>
+      <m:oMathPara>
+        <m:oMath>
+          <m:r>
+            <w:rPr>
+              <w:rFonts w:ascii="Cambria Math" w:hAnsi="Cambria Math"/>
+            </w:rPr>
+            <m:t>10days Va</m:t>
+          </m:r>
+          <m:sSub>
+            <m:sSubPr>
+              <m:ctrlPr>
+                <w:rPr>
+                  <w:rFonts w:ascii="Cambria Math" w:hAnsi="Cambria Math"/>
+                  <w:i/>
+                </w:rPr>
+              </m:ctrlPr>
+            </m:sSubPr>
+            <m:e>
+              <m:r>
+                <w:rPr>
+                  <w:rFonts w:ascii="Cambria Math" w:hAnsi="Cambria Math"/>
+                </w:rPr>
+                <m:t>R</m:t>
+              </m:r>
+            </m:e>
+            <m:sub>
+              <m:r>
+                <w:rPr>
+                  <w:rFonts w:ascii="Cambria Math" w:hAnsi="Cambria Math"/>
+                </w:rPr>
+                <m:t>option</m:t>
+              </m:r>
+            </m:sub>
+          </m:sSub>
+          <m:r>
+            <w:rPr>
+              <w:rFonts w:ascii="Cambria Math" w:hAnsi="Cambria Math"/>
+            </w:rPr>
+            <m:t>= 0.07729*</m:t>
+          </m:r>
+          <m:rad>
+            <m:radPr>
+              <m:degHide m:val="1"/>
+              <m:ctrlPr>
+                <w:rPr>
+                  <w:rFonts w:ascii="Cambria Math" w:hAnsi="Cambria Math"/>
+                  <w:i/>
+                </w:rPr>
+              </m:ctrlPr>
+            </m:radPr>
+            <m:deg/>
+            <m:e>
+              <m:f>
+                <m:fPr>
+                  <m:ctrlPr>
+                    <w:rPr>
+                      <w:rFonts w:ascii="Cambria Math" w:hAnsi="Cambria Math"/>
+                      <w:i/>
+                    </w:rPr>
+                  </m:ctrlPr>
+                </m:fPr>
+                <m:num>
+                  <m:r>
+                    <w:rPr>
+                      <w:rFonts w:ascii="Cambria Math" w:hAnsi="Cambria Math"/>
+                    </w:rPr>
+                    <m:t>10</m:t>
+                  </m:r>
+                </m:num>
+                <m:den>
+                  <m:r>
+                    <w:rPr>
+                      <w:rFonts w:ascii="Cambria Math" w:hAnsi="Cambria Math"/>
+                    </w:rPr>
+                    <m:t>252</m:t>
+                  </m:r>
+                </m:den>
+              </m:f>
+            </m:e>
+          </m:rad>
+          <m:r>
+            <w:rPr>
+              <w:rFonts w:ascii="Cambria Math" w:hAnsi="Cambria Math"/>
+            </w:rPr>
+            <m:t>=0.01540</m:t>
+          </m:r>
+        </m:oMath>
+      </m:oMathPara>
+    </w:p>
+    <w:p>
+      <w:pPr>
+        <w:widowControl/>
+        <w:jc w:val="left"/>
+      </w:pPr>
+      <m:oMathPara>
+        <m:oMath>
+          <m:r>
+            <w:rPr>
+              <w:rFonts w:ascii="Cambria Math" w:hAnsi="Cambria Math"/>
+            </w:rPr>
+            <m:t>10days Va</m:t>
+          </m:r>
+          <m:sSub>
+            <m:sSubPr>
+              <m:ctrlPr>
+                <w:rPr>
+                  <w:rFonts w:ascii="Cambria Math" w:hAnsi="Cambria Math"/>
+                  <w:i/>
+                </w:rPr>
+              </m:ctrlPr>
+            </m:sSubPr>
+            <m:e>
+              <m:r>
+                <w:rPr>
+                  <w:rFonts w:ascii="Cambria Math" w:hAnsi="Cambria Math"/>
+                </w:rPr>
+                <m:t>R</m:t>
+              </m:r>
+            </m:e>
+            <m:sub>
+              <m:r>
+                <w:rPr>
+                  <w:rFonts w:ascii="Cambria Math" w:hAnsi="Cambria Math"/>
+                </w:rPr>
+                <m:t>hedge_portfolio</m:t>
+              </m:r>
+            </m:sub>
+          </m:sSub>
+          <m:r>
+            <w:rPr>
+              <w:rFonts w:ascii="Cambria Math" w:hAnsi="Cambria Math"/>
+            </w:rPr>
+            <m:t>=</m:t>
+          </m:r>
+          <m:rad>
+            <m:radPr>
+              <m:degHide m:val="1"/>
+              <m:ctrlPr>
+                <w:rPr>
+                  <w:rFonts w:ascii="Cambria Math" w:hAnsi="Cambria Math"/>
+                  <w:i/>
+                </w:rPr>
+              </m:ctrlPr>
+            </m:radPr>
+            <m:deg/>
+            <m:e>
+              <m:sSubSup>
+                <m:sSubSupPr>
+                  <m:ctrlPr>
+                    <w:rPr>
+                      <w:rFonts w:ascii="Cambria Math" w:hAnsi="Cambria Math"/>
+                      <w:i/>
+                    </w:rPr>
+                  </m:ctrlPr>
+                </m:sSubSupPr>
+                <m:e>
+                  <m:r>
+                    <w:rPr>
+                      <w:rFonts w:ascii="Cambria Math" w:hAnsi="Cambria Math"/>
+                    </w:rPr>
+                    <m:t>w</m:t>
+                  </m:r>
+                </m:e>
+                <m:sub>
+                  <m:r>
+                    <w:rPr>
+                      <w:rFonts w:ascii="Cambria Math" w:hAnsi="Cambria Math"/>
+                    </w:rPr>
+                    <m:t>portfolio</m:t>
+                  </m:r>
+                </m:sub>
+                <m:sup>
+                  <m:r>
+                    <w:rPr>
+                      <w:rFonts w:ascii="Cambria Math" w:hAnsi="Cambria Math"/>
+                    </w:rPr>
+                    <m:t>2</m:t>
+                  </m:r>
+                </m:sup>
+              </m:sSubSup>
+              <m:r>
+                <w:rPr>
+                  <w:rFonts w:ascii="Cambria Math" w:hAnsi="Cambria Math"/>
+                </w:rPr>
+                <m:t>*Va</m:t>
+              </m:r>
+              <m:sSubSup>
+                <m:sSubSupPr>
+                  <m:ctrlPr>
+                    <w:rPr>
+                      <w:rFonts w:ascii="Cambria Math" w:hAnsi="Cambria Math"/>
+                      <w:i/>
+                    </w:rPr>
+                  </m:ctrlPr>
+                </m:sSubSupPr>
+                <m:e>
+                  <m:r>
+                    <w:rPr>
+                      <w:rFonts w:ascii="Cambria Math" w:hAnsi="Cambria Math"/>
+                    </w:rPr>
+                    <m:t>R</m:t>
+                  </m:r>
+                </m:e>
+                <m:sub>
+                  <m:r>
+                    <w:rPr>
+                      <w:rFonts w:ascii="Cambria Math" w:hAnsi="Cambria Math"/>
+                    </w:rPr>
+                    <m:t>portfolio</m:t>
+                  </m:r>
+                </m:sub>
+                <m:sup>
+                  <m:r>
+                    <w:rPr>
+                      <w:rFonts w:ascii="Cambria Math" w:hAnsi="Cambria Math"/>
+                    </w:rPr>
+                    <m:t>10 days</m:t>
+                  </m:r>
+                </m:sup>
+              </m:sSubSup>
+              <m:r>
+                <w:rPr>
+                  <w:rFonts w:ascii="Cambria Math" w:hAnsi="Cambria Math"/>
+                </w:rPr>
+                <m:t>+</m:t>
+              </m:r>
+              <m:sSubSup>
+                <m:sSubSupPr>
+                  <m:ctrlPr>
+                    <w:rPr>
+                      <w:rFonts w:ascii="Cambria Math" w:hAnsi="Cambria Math"/>
+                      <w:i/>
+                    </w:rPr>
+                  </m:ctrlPr>
+                </m:sSubSupPr>
+                <m:e>
+                  <m:r>
+                    <w:rPr>
+                      <w:rFonts w:ascii="Cambria Math" w:hAnsi="Cambria Math"/>
+                    </w:rPr>
+                    <m:t>w</m:t>
+                  </m:r>
+                </m:e>
+                <m:sub>
+                  <m:r>
+                    <w:rPr>
+                      <w:rFonts w:ascii="Cambria Math" w:hAnsi="Cambria Math"/>
+                    </w:rPr>
+                    <m:t>option</m:t>
+                  </m:r>
+                </m:sub>
+                <m:sup>
+                  <m:r>
+                    <w:rPr>
+                      <w:rFonts w:ascii="Cambria Math" w:hAnsi="Cambria Math"/>
+                    </w:rPr>
+                    <m:t>2</m:t>
+                  </m:r>
+                </m:sup>
+              </m:sSubSup>
+              <m:r>
+                <w:rPr>
+                  <w:rFonts w:ascii="Cambria Math" w:hAnsi="Cambria Math"/>
+                </w:rPr>
+                <m:t>Va</m:t>
+              </m:r>
+              <m:sSubSup>
+                <m:sSubSupPr>
+                  <m:ctrlPr>
+                    <w:rPr>
+                      <w:rFonts w:ascii="Cambria Math" w:hAnsi="Cambria Math"/>
+                      <w:i/>
+                    </w:rPr>
+                  </m:ctrlPr>
+                </m:sSubSupPr>
+                <m:e>
+                  <m:r>
+                    <w:rPr>
+                      <w:rFonts w:ascii="Cambria Math" w:hAnsi="Cambria Math"/>
+                    </w:rPr>
+                    <m:t>R</m:t>
+                  </m:r>
+                </m:e>
+                <m:sub>
+                  <m:r>
+                    <w:rPr>
+                      <w:rFonts w:ascii="Cambria Math" w:hAnsi="Cambria Math"/>
+                    </w:rPr>
+                    <m:t>option</m:t>
+                  </m:r>
+                </m:sub>
+                <m:sup>
+                  <m:r>
+                    <w:rPr>
+                      <w:rFonts w:ascii="Cambria Math" w:hAnsi="Cambria Math"/>
+                    </w:rPr>
+                    <m:t>10 days</m:t>
+                  </m:r>
+                </m:sup>
+              </m:sSubSup>
+            </m:e>
+          </m:rad>
+        </m:oMath>
+      </m:oMathPara>
+    </w:p>
+    <w:p>
+      <w:pPr>
+        <w:widowControl/>
+        <w:jc w:val="left"/>
+      </w:pPr>
+      <m:oMathPara>
+        <m:oMath>
+          <m:r>
+            <w:rPr>
+              <w:rFonts w:ascii="Cambria Math" w:hAnsi="Cambria Math"/>
+            </w:rPr>
+            <m:t>=4.89976</m:t>
+          </m:r>
+        </m:oMath>
+      </m:oMathPara>
+    </w:p>
+    <w:p>
+      <w:pPr>
+        <w:widowControl/>
+        <w:jc w:val="left"/>
+      </w:pPr>
+      <w:r>
+        <w:lastRenderedPageBreak/>
+        <w:t>V</w:t>
+      </w:r>
+      <w:r>
+        <w:rPr>
+          <w:rFonts w:hint="eastAsia"/>
+        </w:rPr>
+        <w:t>alue</w:t>
+      </w:r>
+      <w:r>
+        <w:t xml:space="preserve"> pullback</w:t>
       </w:r>
     </w:p>
     <w:p>
@@ -11622,13 +13593,7 @@
             <w:rPr>
               <w:rFonts w:ascii="Cambria Math" w:hAnsi="Cambria Math"/>
             </w:rPr>
-            <m:t>+</m:t>
-          </m:r>
-          <m:r>
-            <w:rPr>
-              <w:rFonts w:ascii="Cambria Math" w:hAnsi="Cambria Math"/>
-            </w:rPr>
-            <m:t>max</m:t>
+            <m:t>+max</m:t>
           </m:r>
           <m:d>
             <m:dPr>
@@ -11873,11 +13838,6 @@
       </m:oMathPara>
     </w:p>
     <w:p>
-      <w:pPr>
-        <w:rPr>
-          <w:rFonts w:hint="eastAsia"/>
-        </w:rPr>
-      </w:pPr>
       <m:oMathPara>
         <m:oMath>
           <m:r>
@@ -12103,6 +14063,23 @@
           </m:func>
         </m:oMath>
       </m:oMathPara>
+    </w:p>
+    <w:p/>
+    <w:p>
+      <w:pPr>
+        <w:rPr>
+          <w:rFonts w:hint="eastAsia"/>
+        </w:rPr>
+      </w:pPr>
+      <w:r>
+        <w:rPr>
+          <w:rFonts w:hint="eastAsia"/>
+        </w:rPr>
+        <w:t>#</w:t>
+      </w:r>
+      <w:r>
+        <w:t xml:space="preserve"> max(ab)=1/2 something</w:t>
+      </w:r>
     </w:p>
     <w:sectPr>
       <w:pgSz w:w="11906" w:h="16838"/>

</xml_diff>